<commit_message>
fix italics for books and legislation
</commit_message>
<xml_diff>
--- a/JN2021/JN2021 reference.docx
+++ b/JN2021/JN2021 reference.docx
@@ -2,7 +2,9 @@
 <file path=word/document.xml><?xml version="1.0" encoding="utf-8"?>
 <w:document xmlns:wpc="http://schemas.microsoft.com/office/word/2010/wordprocessingCanvas" xmlns:cx="http://schemas.microsoft.com/office/drawing/2014/chartex" xmlns:cx1="http://schemas.microsoft.com/office/drawing/2015/9/8/chartex" xmlns:cx2="http://schemas.microsoft.com/office/drawing/2015/10/21/chartex" xmlns:cx3="http://schemas.microsoft.com/office/drawing/2016/5/9/chartex" xmlns:cx4="http://schemas.microsoft.com/office/drawing/2016/5/10/chartex" xmlns:cx5="http://schemas.microsoft.com/office/drawing/2016/5/11/chartex" xmlns:cx6="http://schemas.microsoft.com/office/drawing/2016/5/12/chartex" xmlns:cx7="http://schemas.microsoft.com/office/drawing/2016/5/13/chartex" xmlns:cx8="http://schemas.microsoft.com/office/drawing/2016/5/14/chartex" xmlns:mc="http://schemas.openxmlformats.org/markup-compatibility/2006" xmlns:aink="http://schemas.microsoft.com/office/drawing/2016/ink" xmlns:am3d="http://schemas.microsoft.com/office/drawing/2017/model3d" xmlns:o="urn:schemas-microsoft-com:office:office" xmlns:r="http://schemas.openxmlformats.org/officeDocument/2006/relationships" xmlns:m="http://schemas.openxmlformats.org/officeDocument/2006/math" xmlns:v="urn:schemas-microsoft-com:vml" xmlns:wp14="http://schemas.microsoft.com/office/word/2010/wordprocessingDrawing" xmlns:wp="http://schemas.openxmlformats.org/drawingml/2006/wordprocessingDrawing" xmlns:w10="urn:schemas-microsoft-com:office:word" xmlns:w="http://schemas.openxmlformats.org/wordprocessingml/2006/main" xmlns:w14="http://schemas.microsoft.com/office/word/2010/wordml" xmlns:w15="http://schemas.microsoft.com/office/word/2012/wordml" xmlns:w16cid="http://schemas.microsoft.com/office/word/2016/wordml/cid" xmlns:w16se="http://schemas.microsoft.com/office/word/2015/wordml/symex" xmlns:wpg="http://schemas.microsoft.com/office/word/2010/wordprocessingGroup" xmlns:wpi="http://schemas.microsoft.com/office/word/2010/wordprocessingInk" xmlns:wne="http://schemas.microsoft.com/office/word/2006/wordml" xmlns:wps="http://schemas.microsoft.com/office/word/2010/wordprocessingShape" mc:Ignorable="w14 w15 w16se w16cid wp14">
   <w:body>
-    <w:commentRangeStart w:id="0"/>
+    <w:bookmarkStart w:id="0" w:name="_GoBack"/>
+    <w:bookmarkEnd w:id="0"/>
+    <w:commentRangeStart w:id="1"/>
     <w:p>
       <w:pPr>
         <w:rPr>
@@ -56,7 +58,7 @@
         <w:rPr>
           <w:color w:val="AEAAAA" w:themeColor="background2" w:themeShade="BF"/>
         </w:rPr>
-        <w:instrText xml:space="preserve"> ADDIN ZOTERO_ITEM CSL_CITATION {"citationID":"kaebQPyw","properties":{"formattedCitation":"(UMAR, 2021a)","plainCitation":"(UMAR, 2021a)","noteIndex":0},"citationItems":[{"id":387,"uris":["http://zotero.org/groups/4141114/items/JA6YGIA7"],"uri":["http://zotero.org/groups/4141114/items/JA6YGIA7"],"itemData":{"id":387,"type":"book","event-place":"Ljubljana","publisher":"Urad za makroekonomske analize in razvoj RS","publisher-place":"Ljubljana","title":"Pomladanska napoved gospodarskih gibanj 2021","URL":"https://www.umar.gov.si/fileadmin/user_upload/napovedi/pomlad/pomladanska_2021/Pomladanska_napoved_2021-splet_01.pdf","author":[{"family":"UMAR","given":""}],"issued":{"date-parts":[["2021"]]}}}],"schema":"https://github.com/citation-style-language/schema/raw/master/csl-citation.json"} </w:instrText>
+        <w:instrText xml:space="preserve"> ADDIN ZOTERO_ITEM CSL_CITATION {"citationID":"kaebQPyw","properties":{"formattedCitation":"(UMAR, 2021a)","plainCitation":"(UMAR, 2021a)","noteIndex":0},"citationItems":[{"id":387,"uris":["http://zotero.org/groups/4141114/items/JA6YGIA7"],"uri":["http://zotero.org/groups/4141114/items/JA6YGIA7"],"itemData":{"id":387,"type":"report","event-place":"Ljubljana","publisher":"Urad za makroekonomske analize in razvoj RS","publisher-place":"Ljubljana","title":"Pomladanska napoved gospodarskih gibanj 2021","URL":"https://www.umar.gov.si/fileadmin/user_upload/napovedi/pomlad/pomladanska_2021/Pomladanska_napoved_2021-splet_01.pdf","author":[{"family":"UMAR","given":""}],"issued":{"date-parts":[["2021"]]}}}],"schema":"https://github.com/citation-style-language/schema/raw/master/csl-citation.json"} </w:instrText>
       </w:r>
       <w:r>
         <w:rPr>
@@ -404,7 +406,7 @@
         <w:rPr>
           <w:color w:val="AEAAAA" w:themeColor="background2" w:themeShade="BF"/>
         </w:rPr>
-        <w:instrText xml:space="preserve"> ADDIN ZOTERO_ITEM CSL_CITATION {"citationID":"wZMIVN4c","properties":{"formattedCitation":"(Hale, Webster, Petherick, Phillips in Bearitz, 2020)","plainCitation":"(Hale, Webster, Petherick, Phillips in Bearitz, 2020)","noteIndex":0},"citationItems":[{"id":269,"uris":["http://zotero.org/groups/4141114/items/RR9DUB5D"],"uri":["http://zotero.org/groups/4141114/items/RR9DUB5D"],"itemData":{"id":269,"type":"report","publisher":"Blavatnik School of Government","title":"Oxford COVID-19 Government Response Tracker","URL":"https://covidtracker.bsg.ox.ac.uk/","author":[{"family":"Hale","given":"Thomas"},{"family":"Webster","given":"Sam"},{"family":"Petherick","given":"Anna"},{"family":"Phillips","given":"Toby"},{"family":"Bearitz","given":"Kira"}],"issued":{"date-parts":[["2020"]]}}}],"schema":"https://github.com/citation-style-language/schema/raw/master/csl-citation.json"} </w:instrText>
+        <w:instrText xml:space="preserve"> ADDIN ZOTERO_ITEM CSL_CITATION {"citationID":"wZMIVN4c","properties":{"formattedCitation":"(Hale idr., 2020)","plainCitation":"(Hale idr., 2020)","noteIndex":0},"citationItems":[{"id":269,"uris":["http://zotero.org/groups/4141114/items/RR9DUB5D"],"uri":["http://zotero.org/groups/4141114/items/RR9DUB5D"],"itemData":{"id":269,"type":"report","event-place":"Oxford","genre":"Podatkovna baza","publisher":"Blavatnik School of Government","publisher-place":"Oxford","title":"Oxford COVID-19 Government Response Tracker","URL":"https://covidtracker.bsg.ox.ac.uk/","author":[{"family":"Hale","given":"Thomas"},{"family":"Webster","given":"Sam"},{"family":"Petherick","given":"Anna"},{"family":"Phillips","given":"Toby"},{"family":"Bearitz","given":"Kira"}],"issued":{"date-parts":[["2020"]]}}}],"schema":"https://github.com/citation-style-language/schema/raw/master/csl-citation.json"} </w:instrText>
       </w:r>
       <w:r>
         <w:rPr>
@@ -417,7 +419,7 @@
           <w:rFonts w:ascii="Calibri" w:hAnsi="Calibri" w:cs="Calibri"/>
           <w:color w:val="AEAAAA" w:themeColor="background2" w:themeShade="BF"/>
         </w:rPr>
-        <w:t>(Hale, Webster, Petherick, Phillips in Bearitz, 2020)</w:t>
+        <w:t>(Hale idr., 2020)</w:t>
       </w:r>
       <w:r>
         <w:rPr>
@@ -478,7 +480,7 @@
         <w:rPr>
           <w:color w:val="AEAAAA" w:themeColor="background2" w:themeShade="BF"/>
         </w:rPr>
-        <w:instrText xml:space="preserve"> ADDIN ZOTERO_ITEM CSL_CITATION {"citationID":"rXUEU26Z","properties":{"formattedCitation":"(de Bondt, Gieseck, Herrero in Zekaite, 2019)","plainCitation":"(de Bondt, Gieseck, Herrero in Zekaite, 2019)","noteIndex":0},"citationItems":[{"id":346,"uris":["http://zotero.org/groups/4141114/items/JYP8T7DC"],"uri":["http://zotero.org/groups/4141114/items/JYP8T7DC"],"itemData":{"id":346,"type":"report","genre":"ECB Working Paper","number":"2434","source":"Google Scholar","title":"Disaggregate income and wealth effects in the largest euro area countries","URL":"https://www.ecb.europa.eu/pub/pdf/scpwps/ecb.wp2343~8a1d3cdd68.en.pdf","author":[{"family":"Bondt","given":"Gabe","non-dropping-particle":"de"},{"family":"Gieseck","given":"Arne"},{"family":"Herrero","given":"Pablo"},{"family":"Zekaite","given":"Zivile"}],"issued":{"date-parts":[["2019"]]}}}],"schema":"https://github.com/citation-style-language/schema/raw/master/csl-citation.json"} </w:instrText>
+        <w:instrText xml:space="preserve"> ADDIN ZOTERO_ITEM CSL_CITATION {"citationID":"rXUEU26Z","properties":{"formattedCitation":"(de Bondt idr., 2019)","plainCitation":"(de Bondt idr., 2019)","noteIndex":0},"citationItems":[{"id":346,"uris":["http://zotero.org/groups/4141114/items/JYP8T7DC"],"uri":["http://zotero.org/groups/4141114/items/JYP8T7DC"],"itemData":{"id":346,"type":"article-journal","container-title":"ECB Working Paper Series","issue":"2434","source":"Google Scholar","title":"Disaggregate income and wealth effects in the largest euro area countries","URL":"https://www.ecb.europa.eu/pub/pdf/scpwps/ecb.wp2343~8a1d3cdd68.en.pdf","author":[{"family":"Bondt","given":"Gabe","non-dropping-particle":"de"},{"family":"Gieseck","given":"Arne"},{"family":"Herrero","given":"Pablo"},{"family":"Zekaite","given":"Zivile"}],"issued":{"date-parts":[["2019"]]}}}],"schema":"https://github.com/citation-style-language/schema/raw/master/csl-citation.json"} </w:instrText>
       </w:r>
       <w:r>
         <w:rPr>
@@ -491,7 +493,7 @@
           <w:rFonts w:ascii="Calibri" w:hAnsi="Calibri" w:cs="Calibri"/>
           <w:color w:val="AEAAAA" w:themeColor="background2" w:themeShade="BF"/>
         </w:rPr>
-        <w:t>(de Bondt, Gieseck, Herrero in Zekaite, 2019)</w:t>
+        <w:t>(de Bondt idr., 2019)</w:t>
       </w:r>
       <w:r>
         <w:rPr>
@@ -661,12 +663,13 @@
         </w:rPr>
         <w:fldChar w:fldCharType="end"/>
       </w:r>
-      <w:commentRangeEnd w:id="0"/>
+      <w:commentRangeEnd w:id="1"/>
       <w:r>
         <w:rPr>
           <w:rStyle w:val="CommentReference"/>
-        </w:rPr>
-        <w:commentReference w:id="0"/>
+          <w:color w:val="AEAAAA" w:themeColor="background2" w:themeShade="BF"/>
+        </w:rPr>
+        <w:commentReference w:id="1"/>
       </w:r>
       <w:r>
         <w:rPr>
@@ -684,7 +687,7 @@
         <w:rPr>
           <w:color w:val="AEAAAA" w:themeColor="background2" w:themeShade="BF"/>
         </w:rPr>
-        <w:instrText xml:space="preserve"> ADDIN ZOTERO_ITEM CSL_CITATION {"citationID":"ujFNRfDq","properties":{"formattedCitation":"(Aaronson, Lewers in Sullivan, 2021)","plainCitation":"(Aaronson, Lewers in Sullivan, 2021)","noteIndex":0},"citationItems":[{"id":400,"uris":["http://zotero.org/groups/4141114/items/RPFTQEN2"],"uri":["http://zotero.org/groups/4141114/items/RPFTQEN2"],"itemData":{"id":400,"type":"article-journal","container-title":"Chicago Fed Letter","DOI":"10.21033/cfl-2021-455","ISSN":"0895-0164","issue":"455","journalAbbreviation":"CFL","language":"en","source":"DOI.org (Crossref)","title":"Labor reallocation during the Covid-19 pandemic","URL":"https://www.chicagofed.org/~/media/publications/chicago-fed-letter/2021/cfl455-pdf.pdf","author":[{"family":"Aaronson","given":"Daniel"},{"family":"Lewers","given":"Riley"},{"family":"Sullivan","given":"Daniel G."}],"accessed":{"date-parts":[["2021",8,30]]},"issued":{"date-parts":[["2021"]]}}}],"schema":"https://github.com/citation-style-language/schema/raw/master/csl-citation.json"} </w:instrText>
+        <w:instrText xml:space="preserve"> ADDIN ZOTERO_ITEM CSL_CITATION {"citationID":"ujFNRfDq","properties":{"formattedCitation":"(Aaronson idr., 2021)","plainCitation":"(Aaronson idr., 2021)","noteIndex":0},"citationItems":[{"id":400,"uris":["http://zotero.org/groups/4141114/items/RPFTQEN2"],"uri":["http://zotero.org/groups/4141114/items/RPFTQEN2"],"itemData":{"id":400,"type":"article-journal","container-title":"Chicago Fed Letter","DOI":"10.21033/cfl-2021-455","ISSN":"0895-0164","issue":"455","journalAbbreviation":"CFL","language":"en","source":"DOI.org (Crossref)","title":"Labor reallocation during the Covid-19 pandemic","URL":"https://www.chicagofed.org/~/media/publications/chicago-fed-letter/2021/cfl455-pdf.pdf","author":[{"family":"Aaronson","given":"Daniel"},{"family":"Lewers","given":"Riley"},{"family":"Sullivan","given":"Daniel G."}],"accessed":{"date-parts":[["2021",8,30]]},"issued":{"date-parts":[["2021"]]}}}],"schema":"https://github.com/citation-style-language/schema/raw/master/csl-citation.json"} </w:instrText>
       </w:r>
       <w:r>
         <w:rPr>
@@ -695,50 +698,9 @@
       <w:r>
         <w:rPr>
           <w:rFonts w:ascii="Calibri" w:hAnsi="Calibri" w:cs="Calibri"/>
-        </w:rPr>
-        <w:t>(</w:t>
-      </w:r>
-      <w:proofErr w:type="spellStart"/>
-      <w:r>
-        <w:rPr>
-          <w:rFonts w:ascii="Calibri" w:hAnsi="Calibri" w:cs="Calibri"/>
-        </w:rPr>
-        <w:t>Aaronson</w:t>
-      </w:r>
-      <w:proofErr w:type="spellEnd"/>
-      <w:r>
-        <w:rPr>
-          <w:rFonts w:ascii="Calibri" w:hAnsi="Calibri" w:cs="Calibri"/>
-        </w:rPr>
-        <w:t xml:space="preserve">, </w:t>
-      </w:r>
-      <w:proofErr w:type="spellStart"/>
-      <w:r>
-        <w:rPr>
-          <w:rFonts w:ascii="Calibri" w:hAnsi="Calibri" w:cs="Calibri"/>
-        </w:rPr>
-        <w:t>Lewers</w:t>
-      </w:r>
-      <w:proofErr w:type="spellEnd"/>
-      <w:r>
-        <w:rPr>
-          <w:rFonts w:ascii="Calibri" w:hAnsi="Calibri" w:cs="Calibri"/>
-        </w:rPr>
-        <w:t xml:space="preserve"> in </w:t>
-      </w:r>
-      <w:proofErr w:type="spellStart"/>
-      <w:r>
-        <w:rPr>
-          <w:rFonts w:ascii="Calibri" w:hAnsi="Calibri" w:cs="Calibri"/>
-        </w:rPr>
-        <w:t>Sullivan</w:t>
-      </w:r>
-      <w:proofErr w:type="spellEnd"/>
-      <w:r>
-        <w:rPr>
-          <w:rFonts w:ascii="Calibri" w:hAnsi="Calibri" w:cs="Calibri"/>
-        </w:rPr>
-        <w:t>, 2021)</w:t>
+          <w:color w:val="AEAAAA" w:themeColor="background2" w:themeShade="BF"/>
+        </w:rPr>
+        <w:t>(Aaronson idr., 2021)</w:t>
       </w:r>
       <w:r>
         <w:rPr>
@@ -746,8 +708,13 @@
         </w:rPr>
         <w:fldChar w:fldCharType="end"/>
       </w:r>
-      <w:bookmarkStart w:id="1" w:name="_GoBack"/>
-      <w:bookmarkEnd w:id="1"/>
+    </w:p>
+    <w:p>
+      <w:pPr>
+        <w:rPr>
+          <w:color w:val="AEAAAA" w:themeColor="background2" w:themeShade="BF"/>
+        </w:rPr>
+      </w:pPr>
     </w:p>
     <w:p/>
     <w:p/>
@@ -987,171 +954,173 @@
       <w:r>
         <w:rPr>
           <w:rFonts w:ascii="Calibri" w:hAnsi="Calibri" w:cs="Calibri"/>
+        </w:rPr>
+        <w:t>Disaggregate</w:t>
+      </w:r>
+      <w:proofErr w:type="spellEnd"/>
+      <w:r>
+        <w:rPr>
+          <w:rFonts w:ascii="Calibri" w:hAnsi="Calibri" w:cs="Calibri"/>
+        </w:rPr>
+        <w:t xml:space="preserve"> </w:t>
+      </w:r>
+      <w:proofErr w:type="spellStart"/>
+      <w:r>
+        <w:rPr>
+          <w:rFonts w:ascii="Calibri" w:hAnsi="Calibri" w:cs="Calibri"/>
+        </w:rPr>
+        <w:t>income</w:t>
+      </w:r>
+      <w:proofErr w:type="spellEnd"/>
+      <w:r>
+        <w:rPr>
+          <w:rFonts w:ascii="Calibri" w:hAnsi="Calibri" w:cs="Calibri"/>
+        </w:rPr>
+        <w:t xml:space="preserve"> </w:t>
+      </w:r>
+      <w:proofErr w:type="spellStart"/>
+      <w:r>
+        <w:rPr>
+          <w:rFonts w:ascii="Calibri" w:hAnsi="Calibri" w:cs="Calibri"/>
+        </w:rPr>
+        <w:t>and</w:t>
+      </w:r>
+      <w:proofErr w:type="spellEnd"/>
+      <w:r>
+        <w:rPr>
+          <w:rFonts w:ascii="Calibri" w:hAnsi="Calibri" w:cs="Calibri"/>
+        </w:rPr>
+        <w:t xml:space="preserve"> </w:t>
+      </w:r>
+      <w:proofErr w:type="spellStart"/>
+      <w:r>
+        <w:rPr>
+          <w:rFonts w:ascii="Calibri" w:hAnsi="Calibri" w:cs="Calibri"/>
+        </w:rPr>
+        <w:t>wealth</w:t>
+      </w:r>
+      <w:proofErr w:type="spellEnd"/>
+      <w:r>
+        <w:rPr>
+          <w:rFonts w:ascii="Calibri" w:hAnsi="Calibri" w:cs="Calibri"/>
+        </w:rPr>
+        <w:t xml:space="preserve"> </w:t>
+      </w:r>
+      <w:proofErr w:type="spellStart"/>
+      <w:r>
+        <w:rPr>
+          <w:rFonts w:ascii="Calibri" w:hAnsi="Calibri" w:cs="Calibri"/>
+        </w:rPr>
+        <w:t>effects</w:t>
+      </w:r>
+      <w:proofErr w:type="spellEnd"/>
+      <w:r>
+        <w:rPr>
+          <w:rFonts w:ascii="Calibri" w:hAnsi="Calibri" w:cs="Calibri"/>
+        </w:rPr>
+        <w:t xml:space="preserve"> in </w:t>
+      </w:r>
+      <w:proofErr w:type="spellStart"/>
+      <w:r>
+        <w:rPr>
+          <w:rFonts w:ascii="Calibri" w:hAnsi="Calibri" w:cs="Calibri"/>
+        </w:rPr>
+        <w:t>the</w:t>
+      </w:r>
+      <w:proofErr w:type="spellEnd"/>
+      <w:r>
+        <w:rPr>
+          <w:rFonts w:ascii="Calibri" w:hAnsi="Calibri" w:cs="Calibri"/>
+        </w:rPr>
+        <w:t xml:space="preserve"> </w:t>
+      </w:r>
+      <w:proofErr w:type="spellStart"/>
+      <w:r>
+        <w:rPr>
+          <w:rFonts w:ascii="Calibri" w:hAnsi="Calibri" w:cs="Calibri"/>
+        </w:rPr>
+        <w:t>largest</w:t>
+      </w:r>
+      <w:proofErr w:type="spellEnd"/>
+      <w:r>
+        <w:rPr>
+          <w:rFonts w:ascii="Calibri" w:hAnsi="Calibri" w:cs="Calibri"/>
+        </w:rPr>
+        <w:t xml:space="preserve"> euro area </w:t>
+      </w:r>
+      <w:proofErr w:type="spellStart"/>
+      <w:r>
+        <w:rPr>
+          <w:rFonts w:ascii="Calibri" w:hAnsi="Calibri" w:cs="Calibri"/>
+        </w:rPr>
+        <w:t>countries</w:t>
+      </w:r>
+      <w:proofErr w:type="spellEnd"/>
+      <w:r>
+        <w:rPr>
+          <w:rFonts w:ascii="Calibri" w:hAnsi="Calibri" w:cs="Calibri"/>
+        </w:rPr>
+        <w:t xml:space="preserve">. </w:t>
+      </w:r>
+      <w:r>
+        <w:rPr>
+          <w:rFonts w:ascii="Calibri" w:hAnsi="Calibri" w:cs="Calibri"/>
           <w:i/>
           <w:iCs/>
         </w:rPr>
-        <w:t>Disaggregate</w:t>
-      </w:r>
-      <w:proofErr w:type="spellEnd"/>
+        <w:t xml:space="preserve">ECB </w:t>
+      </w:r>
+      <w:proofErr w:type="spellStart"/>
       <w:r>
         <w:rPr>
           <w:rFonts w:ascii="Calibri" w:hAnsi="Calibri" w:cs="Calibri"/>
           <w:i/>
           <w:iCs/>
         </w:rPr>
-        <w:t xml:space="preserve"> </w:t>
-      </w:r>
-      <w:proofErr w:type="spellStart"/>
+        <w:t>Working</w:t>
+      </w:r>
+      <w:proofErr w:type="spellEnd"/>
       <w:r>
         <w:rPr>
           <w:rFonts w:ascii="Calibri" w:hAnsi="Calibri" w:cs="Calibri"/>
           <w:i/>
           <w:iCs/>
         </w:rPr>
-        <w:t>income</w:t>
-      </w:r>
-      <w:proofErr w:type="spellEnd"/>
+        <w:t xml:space="preserve"> </w:t>
+      </w:r>
+      <w:proofErr w:type="spellStart"/>
       <w:r>
         <w:rPr>
           <w:rFonts w:ascii="Calibri" w:hAnsi="Calibri" w:cs="Calibri"/>
           <w:i/>
           <w:iCs/>
         </w:rPr>
-        <w:t xml:space="preserve"> </w:t>
-      </w:r>
-      <w:proofErr w:type="spellStart"/>
+        <w:t>Paper</w:t>
+      </w:r>
+      <w:proofErr w:type="spellEnd"/>
       <w:r>
         <w:rPr>
           <w:rFonts w:ascii="Calibri" w:hAnsi="Calibri" w:cs="Calibri"/>
           <w:i/>
           <w:iCs/>
         </w:rPr>
-        <w:t>and</w:t>
-      </w:r>
-      <w:proofErr w:type="spellEnd"/>
+        <w:t xml:space="preserve"> </w:t>
+      </w:r>
+      <w:proofErr w:type="spellStart"/>
       <w:r>
         <w:rPr>
           <w:rFonts w:ascii="Calibri" w:hAnsi="Calibri" w:cs="Calibri"/>
           <w:i/>
           <w:iCs/>
         </w:rPr>
-        <w:t xml:space="preserve"> </w:t>
-      </w:r>
-      <w:proofErr w:type="spellStart"/>
-      <w:r>
-        <w:rPr>
-          <w:rFonts w:ascii="Calibri" w:hAnsi="Calibri" w:cs="Calibri"/>
-          <w:i/>
-          <w:iCs/>
-        </w:rPr>
-        <w:t>wealth</w:t>
-      </w:r>
-      <w:proofErr w:type="spellEnd"/>
-      <w:r>
-        <w:rPr>
-          <w:rFonts w:ascii="Calibri" w:hAnsi="Calibri" w:cs="Calibri"/>
-          <w:i/>
-          <w:iCs/>
-        </w:rPr>
-        <w:t xml:space="preserve"> </w:t>
-      </w:r>
-      <w:proofErr w:type="spellStart"/>
-      <w:r>
-        <w:rPr>
-          <w:rFonts w:ascii="Calibri" w:hAnsi="Calibri" w:cs="Calibri"/>
-          <w:i/>
-          <w:iCs/>
-        </w:rPr>
-        <w:t>effects</w:t>
-      </w:r>
-      <w:proofErr w:type="spellEnd"/>
-      <w:r>
-        <w:rPr>
-          <w:rFonts w:ascii="Calibri" w:hAnsi="Calibri" w:cs="Calibri"/>
-          <w:i/>
-          <w:iCs/>
-        </w:rPr>
-        <w:t xml:space="preserve"> in </w:t>
-      </w:r>
-      <w:proofErr w:type="spellStart"/>
-      <w:r>
-        <w:rPr>
-          <w:rFonts w:ascii="Calibri" w:hAnsi="Calibri" w:cs="Calibri"/>
-          <w:i/>
-          <w:iCs/>
-        </w:rPr>
-        <w:t>the</w:t>
-      </w:r>
-      <w:proofErr w:type="spellEnd"/>
-      <w:r>
-        <w:rPr>
-          <w:rFonts w:ascii="Calibri" w:hAnsi="Calibri" w:cs="Calibri"/>
-          <w:i/>
-          <w:iCs/>
-        </w:rPr>
-        <w:t xml:space="preserve"> </w:t>
-      </w:r>
-      <w:proofErr w:type="spellStart"/>
-      <w:r>
-        <w:rPr>
-          <w:rFonts w:ascii="Calibri" w:hAnsi="Calibri" w:cs="Calibri"/>
-          <w:i/>
-          <w:iCs/>
-        </w:rPr>
-        <w:t>largest</w:t>
-      </w:r>
-      <w:proofErr w:type="spellEnd"/>
-      <w:r>
-        <w:rPr>
-          <w:rFonts w:ascii="Calibri" w:hAnsi="Calibri" w:cs="Calibri"/>
-          <w:i/>
-          <w:iCs/>
-        </w:rPr>
-        <w:t xml:space="preserve"> euro area </w:t>
-      </w:r>
-      <w:proofErr w:type="spellStart"/>
-      <w:r>
-        <w:rPr>
-          <w:rFonts w:ascii="Calibri" w:hAnsi="Calibri" w:cs="Calibri"/>
-          <w:i/>
-          <w:iCs/>
-        </w:rPr>
-        <w:t>countries</w:t>
-      </w:r>
-      <w:proofErr w:type="spellEnd"/>
-      <w:r>
-        <w:rPr>
-          <w:rFonts w:ascii="Calibri" w:hAnsi="Calibri" w:cs="Calibri"/>
-        </w:rPr>
-        <w:t xml:space="preserve">, ECB </w:t>
-      </w:r>
-      <w:proofErr w:type="spellStart"/>
-      <w:r>
-        <w:rPr>
-          <w:rFonts w:ascii="Calibri" w:hAnsi="Calibri" w:cs="Calibri"/>
-        </w:rPr>
-        <w:t>Working</w:t>
-      </w:r>
-      <w:proofErr w:type="spellEnd"/>
-      <w:r>
-        <w:rPr>
-          <w:rFonts w:ascii="Calibri" w:hAnsi="Calibri" w:cs="Calibri"/>
-        </w:rPr>
-        <w:t xml:space="preserve"> </w:t>
-      </w:r>
-      <w:proofErr w:type="spellStart"/>
-      <w:r>
-        <w:rPr>
-          <w:rFonts w:ascii="Calibri" w:hAnsi="Calibri" w:cs="Calibri"/>
-        </w:rPr>
-        <w:t>Paper</w:t>
-      </w:r>
-      <w:proofErr w:type="spellEnd"/>
-      <w:r>
-        <w:rPr>
-          <w:rFonts w:ascii="Calibri" w:hAnsi="Calibri" w:cs="Calibri"/>
-        </w:rPr>
-        <w:t xml:space="preserve"> 2434. Pridobljeno s https://www.ecb.europa.eu/pub/pdf/scpwps/ecb.wp2343~8a1d3cdd68.en.pdf</w:t>
+        <w:t>Series</w:t>
+      </w:r>
+      <w:proofErr w:type="spellEnd"/>
+      <w:r>
+        <w:rPr>
+          <w:rFonts w:ascii="Calibri" w:hAnsi="Calibri" w:cs="Calibri"/>
+        </w:rPr>
+        <w:t>, (2434). Pridobljeno s https://www.ecb.europa.eu/pub/pdf/scpwps/ecb.wp2343~8a1d3cdd68.en.pdf</w:t>
       </w:r>
     </w:p>
     <w:p>
@@ -1165,22 +1134,12 @@
         <w:rPr>
           <w:rFonts w:ascii="Calibri" w:hAnsi="Calibri" w:cs="Calibri"/>
         </w:rPr>
-        <w:t xml:space="preserve">ECB. (2021). </w:t>
-      </w:r>
-      <w:r>
-        <w:rPr>
-          <w:rFonts w:ascii="Calibri" w:hAnsi="Calibri" w:cs="Calibri"/>
-          <w:i/>
-          <w:iCs/>
-        </w:rPr>
-        <w:t xml:space="preserve">ECB </w:t>
-      </w:r>
-      <w:proofErr w:type="spellStart"/>
-      <w:r>
-        <w:rPr>
-          <w:rFonts w:ascii="Calibri" w:hAnsi="Calibri" w:cs="Calibri"/>
-          <w:i/>
-          <w:iCs/>
+        <w:t xml:space="preserve">ECB. (2021). ECB </w:t>
+      </w:r>
+      <w:proofErr w:type="spellStart"/>
+      <w:r>
+        <w:rPr>
+          <w:rFonts w:ascii="Calibri" w:hAnsi="Calibri" w:cs="Calibri"/>
         </w:rPr>
         <w:t>Economic</w:t>
       </w:r>
@@ -1188,17 +1147,13 @@
       <w:r>
         <w:rPr>
           <w:rFonts w:ascii="Calibri" w:hAnsi="Calibri" w:cs="Calibri"/>
-          <w:i/>
-          <w:iCs/>
-        </w:rPr>
-        <w:t xml:space="preserve"> </w:t>
-      </w:r>
-      <w:proofErr w:type="spellStart"/>
-      <w:r>
-        <w:rPr>
-          <w:rFonts w:ascii="Calibri" w:hAnsi="Calibri" w:cs="Calibri"/>
-          <w:i/>
-          <w:iCs/>
+        </w:rPr>
+        <w:t xml:space="preserve"> </w:t>
+      </w:r>
+      <w:proofErr w:type="spellStart"/>
+      <w:r>
+        <w:rPr>
+          <w:rFonts w:ascii="Calibri" w:hAnsi="Calibri" w:cs="Calibri"/>
         </w:rPr>
         <w:t>Bulletin</w:t>
       </w:r>
@@ -1255,8 +1210,6 @@
       <w:r>
         <w:rPr>
           <w:rFonts w:ascii="Calibri" w:hAnsi="Calibri" w:cs="Calibri"/>
-          <w:i/>
-          <w:iCs/>
         </w:rPr>
         <w:t>European</w:t>
       </w:r>
@@ -1264,17 +1217,13 @@
       <w:r>
         <w:rPr>
           <w:rFonts w:ascii="Calibri" w:hAnsi="Calibri" w:cs="Calibri"/>
-          <w:i/>
-          <w:iCs/>
-        </w:rPr>
-        <w:t xml:space="preserve"> </w:t>
-      </w:r>
-      <w:proofErr w:type="spellStart"/>
-      <w:r>
-        <w:rPr>
-          <w:rFonts w:ascii="Calibri" w:hAnsi="Calibri" w:cs="Calibri"/>
-          <w:i/>
-          <w:iCs/>
+        </w:rPr>
+        <w:t xml:space="preserve"> </w:t>
+      </w:r>
+      <w:proofErr w:type="spellStart"/>
+      <w:r>
+        <w:rPr>
+          <w:rFonts w:ascii="Calibri" w:hAnsi="Calibri" w:cs="Calibri"/>
         </w:rPr>
         <w:t>economic</w:t>
       </w:r>
@@ -1282,17 +1231,13 @@
       <w:r>
         <w:rPr>
           <w:rFonts w:ascii="Calibri" w:hAnsi="Calibri" w:cs="Calibri"/>
-          <w:i/>
-          <w:iCs/>
-        </w:rPr>
-        <w:t xml:space="preserve"> </w:t>
-      </w:r>
-      <w:proofErr w:type="spellStart"/>
-      <w:r>
-        <w:rPr>
-          <w:rFonts w:ascii="Calibri" w:hAnsi="Calibri" w:cs="Calibri"/>
-          <w:i/>
-          <w:iCs/>
+        </w:rPr>
+        <w:t xml:space="preserve"> </w:t>
+      </w:r>
+      <w:proofErr w:type="spellStart"/>
+      <w:r>
+        <w:rPr>
+          <w:rFonts w:ascii="Calibri" w:hAnsi="Calibri" w:cs="Calibri"/>
         </w:rPr>
         <w:t>forecast</w:t>
       </w:r>
@@ -1300,8 +1245,6 @@
       <w:r>
         <w:rPr>
           <w:rFonts w:ascii="Calibri" w:hAnsi="Calibri" w:cs="Calibri"/>
-          <w:i/>
-          <w:iCs/>
         </w:rPr>
         <w:t xml:space="preserve">: </w:t>
       </w:r>
@@ -1309,8 +1252,6 @@
       <w:r>
         <w:rPr>
           <w:rFonts w:ascii="Calibri" w:hAnsi="Calibri" w:cs="Calibri"/>
-          <w:i/>
-          <w:iCs/>
         </w:rPr>
         <w:t>Spring</w:t>
       </w:r>
@@ -1318,16 +1259,8 @@
       <w:r>
         <w:rPr>
           <w:rFonts w:ascii="Calibri" w:hAnsi="Calibri" w:cs="Calibri"/>
-          <w:i/>
-          <w:iCs/>
-        </w:rPr>
-        <w:t xml:space="preserve"> 2021</w:t>
-      </w:r>
-      <w:r>
-        <w:rPr>
-          <w:rFonts w:ascii="Calibri" w:hAnsi="Calibri" w:cs="Calibri"/>
-        </w:rPr>
-        <w:t xml:space="preserve">, </w:t>
+        </w:rPr>
+        <w:t xml:space="preserve"> 2021, </w:t>
       </w:r>
       <w:proofErr w:type="spellStart"/>
       <w:r>
@@ -1369,22 +1302,12 @@
         <w:rPr>
           <w:rFonts w:ascii="Calibri" w:hAnsi="Calibri" w:cs="Calibri"/>
         </w:rPr>
-        <w:t xml:space="preserve">EK. (2021b). </w:t>
-      </w:r>
-      <w:r>
-        <w:rPr>
-          <w:rFonts w:ascii="Calibri" w:hAnsi="Calibri" w:cs="Calibri"/>
-          <w:i/>
-          <w:iCs/>
-        </w:rPr>
-        <w:t xml:space="preserve">One </w:t>
-      </w:r>
-      <w:proofErr w:type="spellStart"/>
-      <w:r>
-        <w:rPr>
-          <w:rFonts w:ascii="Calibri" w:hAnsi="Calibri" w:cs="Calibri"/>
-          <w:i/>
-          <w:iCs/>
+        <w:t xml:space="preserve">EK. (2021b). One </w:t>
+      </w:r>
+      <w:proofErr w:type="spellStart"/>
+      <w:r>
+        <w:rPr>
+          <w:rFonts w:ascii="Calibri" w:hAnsi="Calibri" w:cs="Calibri"/>
         </w:rPr>
         <w:t>year</w:t>
       </w:r>
@@ -1392,17 +1315,13 @@
       <w:r>
         <w:rPr>
           <w:rFonts w:ascii="Calibri" w:hAnsi="Calibri" w:cs="Calibri"/>
-          <w:i/>
-          <w:iCs/>
-        </w:rPr>
-        <w:t xml:space="preserve"> </w:t>
-      </w:r>
-      <w:proofErr w:type="spellStart"/>
-      <w:r>
-        <w:rPr>
-          <w:rFonts w:ascii="Calibri" w:hAnsi="Calibri" w:cs="Calibri"/>
-          <w:i/>
-          <w:iCs/>
+        </w:rPr>
+        <w:t xml:space="preserve"> </w:t>
+      </w:r>
+      <w:proofErr w:type="spellStart"/>
+      <w:r>
+        <w:rPr>
+          <w:rFonts w:ascii="Calibri" w:hAnsi="Calibri" w:cs="Calibri"/>
         </w:rPr>
         <w:t>since</w:t>
       </w:r>
@@ -1410,17 +1329,13 @@
       <w:r>
         <w:rPr>
           <w:rFonts w:ascii="Calibri" w:hAnsi="Calibri" w:cs="Calibri"/>
-          <w:i/>
-          <w:iCs/>
-        </w:rPr>
-        <w:t xml:space="preserve"> </w:t>
-      </w:r>
-      <w:proofErr w:type="spellStart"/>
-      <w:r>
-        <w:rPr>
-          <w:rFonts w:ascii="Calibri" w:hAnsi="Calibri" w:cs="Calibri"/>
-          <w:i/>
-          <w:iCs/>
+        </w:rPr>
+        <w:t xml:space="preserve"> </w:t>
+      </w:r>
+      <w:proofErr w:type="spellStart"/>
+      <w:r>
+        <w:rPr>
+          <w:rFonts w:ascii="Calibri" w:hAnsi="Calibri" w:cs="Calibri"/>
         </w:rPr>
         <w:t>the</w:t>
       </w:r>
@@ -1428,17 +1343,13 @@
       <w:r>
         <w:rPr>
           <w:rFonts w:ascii="Calibri" w:hAnsi="Calibri" w:cs="Calibri"/>
-          <w:i/>
-          <w:iCs/>
-        </w:rPr>
-        <w:t xml:space="preserve"> </w:t>
-      </w:r>
-      <w:proofErr w:type="spellStart"/>
-      <w:r>
-        <w:rPr>
-          <w:rFonts w:ascii="Calibri" w:hAnsi="Calibri" w:cs="Calibri"/>
-          <w:i/>
-          <w:iCs/>
+        </w:rPr>
+        <w:t xml:space="preserve"> </w:t>
+      </w:r>
+      <w:proofErr w:type="spellStart"/>
+      <w:r>
+        <w:rPr>
+          <w:rFonts w:ascii="Calibri" w:hAnsi="Calibri" w:cs="Calibri"/>
         </w:rPr>
         <w:t>outbreak</w:t>
       </w:r>
@@ -1446,17 +1357,13 @@
       <w:r>
         <w:rPr>
           <w:rFonts w:ascii="Calibri" w:hAnsi="Calibri" w:cs="Calibri"/>
-          <w:i/>
-          <w:iCs/>
-        </w:rPr>
-        <w:t xml:space="preserve"> </w:t>
-      </w:r>
-      <w:proofErr w:type="spellStart"/>
-      <w:r>
-        <w:rPr>
-          <w:rFonts w:ascii="Calibri" w:hAnsi="Calibri" w:cs="Calibri"/>
-          <w:i/>
-          <w:iCs/>
+        </w:rPr>
+        <w:t xml:space="preserve"> </w:t>
+      </w:r>
+      <w:proofErr w:type="spellStart"/>
+      <w:r>
+        <w:rPr>
+          <w:rFonts w:ascii="Calibri" w:hAnsi="Calibri" w:cs="Calibri"/>
         </w:rPr>
         <w:t>of</w:t>
       </w:r>
@@ -1464,8 +1371,6 @@
       <w:r>
         <w:rPr>
           <w:rFonts w:ascii="Calibri" w:hAnsi="Calibri" w:cs="Calibri"/>
-          <w:i/>
-          <w:iCs/>
         </w:rPr>
         <w:t xml:space="preserve"> COVID-19: </w:t>
       </w:r>
@@ -1473,8 +1378,6 @@
       <w:r>
         <w:rPr>
           <w:rFonts w:ascii="Calibri" w:hAnsi="Calibri" w:cs="Calibri"/>
-          <w:i/>
-          <w:iCs/>
         </w:rPr>
         <w:t>fiscal</w:t>
       </w:r>
@@ -1482,17 +1385,13 @@
       <w:r>
         <w:rPr>
           <w:rFonts w:ascii="Calibri" w:hAnsi="Calibri" w:cs="Calibri"/>
-          <w:i/>
-          <w:iCs/>
-        </w:rPr>
-        <w:t xml:space="preserve"> </w:t>
-      </w:r>
-      <w:proofErr w:type="spellStart"/>
-      <w:r>
-        <w:rPr>
-          <w:rFonts w:ascii="Calibri" w:hAnsi="Calibri" w:cs="Calibri"/>
-          <w:i/>
-          <w:iCs/>
+        </w:rPr>
+        <w:t xml:space="preserve"> </w:t>
+      </w:r>
+      <w:proofErr w:type="spellStart"/>
+      <w:r>
+        <w:rPr>
+          <w:rFonts w:ascii="Calibri" w:hAnsi="Calibri" w:cs="Calibri"/>
         </w:rPr>
         <w:t>policy</w:t>
       </w:r>
@@ -1500,17 +1399,13 @@
       <w:r>
         <w:rPr>
           <w:rFonts w:ascii="Calibri" w:hAnsi="Calibri" w:cs="Calibri"/>
-          <w:i/>
-          <w:iCs/>
-        </w:rPr>
-        <w:t xml:space="preserve"> </w:t>
-      </w:r>
-      <w:proofErr w:type="spellStart"/>
-      <w:r>
-        <w:rPr>
-          <w:rFonts w:ascii="Calibri" w:hAnsi="Calibri" w:cs="Calibri"/>
-          <w:i/>
-          <w:iCs/>
+        </w:rPr>
+        <w:t xml:space="preserve"> </w:t>
+      </w:r>
+      <w:proofErr w:type="spellStart"/>
+      <w:r>
+        <w:rPr>
+          <w:rFonts w:ascii="Calibri" w:hAnsi="Calibri" w:cs="Calibri"/>
         </w:rPr>
         <w:t>response</w:t>
       </w:r>
@@ -1631,21 +1526,7 @@
         <w:rPr>
           <w:rFonts w:ascii="Calibri" w:hAnsi="Calibri" w:cs="Calibri"/>
         </w:rPr>
-        <w:t xml:space="preserve">FS. (2021). </w:t>
-      </w:r>
-      <w:r>
-        <w:rPr>
-          <w:rFonts w:ascii="Calibri" w:hAnsi="Calibri" w:cs="Calibri"/>
-          <w:i/>
-          <w:iCs/>
-        </w:rPr>
-        <w:t>Mesečna informacija</w:t>
-      </w:r>
-      <w:r>
-        <w:rPr>
-          <w:rFonts w:ascii="Calibri" w:hAnsi="Calibri" w:cs="Calibri"/>
-        </w:rPr>
-        <w:t>, 30-1/2021/3. Ljubljana: Fiskalni svet RS. Pridobljeno s https://www.fs-rs.si/wp-content/uploads/2021/03/MI_2021_03.pdf</w:t>
+        <w:t>FS. (2021). Mesečna informacija, 30-1/2021/3. Ljubljana: Fiskalni svet RS. Pridobljeno s https://www.fs-rs.si/wp-content/uploads/2021/03/MI_2021_03.pdf</w:t>
       </w:r>
     </w:p>
     <w:p>
@@ -1701,22 +1582,12 @@
         <w:rPr>
           <w:rFonts w:ascii="Calibri" w:hAnsi="Calibri" w:cs="Calibri"/>
         </w:rPr>
-        <w:t xml:space="preserve">, K. (2020). </w:t>
-      </w:r>
-      <w:r>
-        <w:rPr>
-          <w:rFonts w:ascii="Calibri" w:hAnsi="Calibri" w:cs="Calibri"/>
-          <w:i/>
-          <w:iCs/>
-        </w:rPr>
-        <w:t xml:space="preserve">Oxford COVID-19 </w:t>
-      </w:r>
-      <w:proofErr w:type="spellStart"/>
-      <w:r>
-        <w:rPr>
-          <w:rFonts w:ascii="Calibri" w:hAnsi="Calibri" w:cs="Calibri"/>
-          <w:i/>
-          <w:iCs/>
+        <w:t xml:space="preserve">, K. (2020). Oxford COVID-19 </w:t>
+      </w:r>
+      <w:proofErr w:type="spellStart"/>
+      <w:r>
+        <w:rPr>
+          <w:rFonts w:ascii="Calibri" w:hAnsi="Calibri" w:cs="Calibri"/>
         </w:rPr>
         <w:t>Government</w:t>
       </w:r>
@@ -1724,17 +1595,13 @@
       <w:r>
         <w:rPr>
           <w:rFonts w:ascii="Calibri" w:hAnsi="Calibri" w:cs="Calibri"/>
-          <w:i/>
-          <w:iCs/>
-        </w:rPr>
-        <w:t xml:space="preserve"> </w:t>
-      </w:r>
-      <w:proofErr w:type="spellStart"/>
-      <w:r>
-        <w:rPr>
-          <w:rFonts w:ascii="Calibri" w:hAnsi="Calibri" w:cs="Calibri"/>
-          <w:i/>
-          <w:iCs/>
+        </w:rPr>
+        <w:t xml:space="preserve"> </w:t>
+      </w:r>
+      <w:proofErr w:type="spellStart"/>
+      <w:r>
+        <w:rPr>
+          <w:rFonts w:ascii="Calibri" w:hAnsi="Calibri" w:cs="Calibri"/>
         </w:rPr>
         <w:t>Response</w:t>
       </w:r>
@@ -1742,17 +1609,13 @@
       <w:r>
         <w:rPr>
           <w:rFonts w:ascii="Calibri" w:hAnsi="Calibri" w:cs="Calibri"/>
-          <w:i/>
-          <w:iCs/>
-        </w:rPr>
-        <w:t xml:space="preserve"> </w:t>
-      </w:r>
-      <w:proofErr w:type="spellStart"/>
-      <w:r>
-        <w:rPr>
-          <w:rFonts w:ascii="Calibri" w:hAnsi="Calibri" w:cs="Calibri"/>
-          <w:i/>
-          <w:iCs/>
+        </w:rPr>
+        <w:t xml:space="preserve"> </w:t>
+      </w:r>
+      <w:proofErr w:type="spellStart"/>
+      <w:r>
+        <w:rPr>
+          <w:rFonts w:ascii="Calibri" w:hAnsi="Calibri" w:cs="Calibri"/>
         </w:rPr>
         <w:t>Tracker</w:t>
       </w:r>
@@ -1761,7 +1624,7 @@
         <w:rPr>
           <w:rFonts w:ascii="Calibri" w:hAnsi="Calibri" w:cs="Calibri"/>
         </w:rPr>
-        <w:t xml:space="preserve">. </w:t>
+        <w:t xml:space="preserve">, [Podatkovna baza]. Oxford: </w:t>
       </w:r>
       <w:proofErr w:type="spellStart"/>
       <w:r>
@@ -1831,14 +1694,13 @@
         <w:rPr>
           <w:rFonts w:ascii="Calibri" w:hAnsi="Calibri" w:cs="Calibri"/>
         </w:rPr>
+        <w:lastRenderedPageBreak/>
         <w:t xml:space="preserve">IMF. (2021). </w:t>
       </w:r>
       <w:proofErr w:type="spellStart"/>
       <w:r>
         <w:rPr>
           <w:rFonts w:ascii="Calibri" w:hAnsi="Calibri" w:cs="Calibri"/>
-          <w:i/>
-          <w:iCs/>
         </w:rPr>
         <w:t>World</w:t>
       </w:r>
@@ -1846,17 +1708,13 @@
       <w:r>
         <w:rPr>
           <w:rFonts w:ascii="Calibri" w:hAnsi="Calibri" w:cs="Calibri"/>
-          <w:i/>
-          <w:iCs/>
-        </w:rPr>
-        <w:t xml:space="preserve"> </w:t>
-      </w:r>
-      <w:proofErr w:type="spellStart"/>
-      <w:r>
-        <w:rPr>
-          <w:rFonts w:ascii="Calibri" w:hAnsi="Calibri" w:cs="Calibri"/>
-          <w:i/>
-          <w:iCs/>
+        </w:rPr>
+        <w:t xml:space="preserve"> </w:t>
+      </w:r>
+      <w:proofErr w:type="spellStart"/>
+      <w:r>
+        <w:rPr>
+          <w:rFonts w:ascii="Calibri" w:hAnsi="Calibri" w:cs="Calibri"/>
         </w:rPr>
         <w:t>Economic</w:t>
       </w:r>
@@ -1864,8 +1722,6 @@
       <w:r>
         <w:rPr>
           <w:rFonts w:ascii="Calibri" w:hAnsi="Calibri" w:cs="Calibri"/>
-          <w:i/>
-          <w:iCs/>
         </w:rPr>
         <w:t xml:space="preserve"> Outlook: </w:t>
       </w:r>
@@ -1873,8 +1729,6 @@
       <w:r>
         <w:rPr>
           <w:rFonts w:ascii="Calibri" w:hAnsi="Calibri" w:cs="Calibri"/>
-          <w:i/>
-          <w:iCs/>
         </w:rPr>
         <w:t>Managing</w:t>
       </w:r>
@@ -1882,17 +1736,13 @@
       <w:r>
         <w:rPr>
           <w:rFonts w:ascii="Calibri" w:hAnsi="Calibri" w:cs="Calibri"/>
-          <w:i/>
-          <w:iCs/>
-        </w:rPr>
-        <w:t xml:space="preserve"> </w:t>
-      </w:r>
-      <w:proofErr w:type="spellStart"/>
-      <w:r>
-        <w:rPr>
-          <w:rFonts w:ascii="Calibri" w:hAnsi="Calibri" w:cs="Calibri"/>
-          <w:i/>
-          <w:iCs/>
+        </w:rPr>
+        <w:t xml:space="preserve"> </w:t>
+      </w:r>
+      <w:proofErr w:type="spellStart"/>
+      <w:r>
+        <w:rPr>
+          <w:rFonts w:ascii="Calibri" w:hAnsi="Calibri" w:cs="Calibri"/>
         </w:rPr>
         <w:t>Divergent</w:t>
       </w:r>
@@ -1900,17 +1750,13 @@
       <w:r>
         <w:rPr>
           <w:rFonts w:ascii="Calibri" w:hAnsi="Calibri" w:cs="Calibri"/>
-          <w:i/>
-          <w:iCs/>
-        </w:rPr>
-        <w:t xml:space="preserve"> </w:t>
-      </w:r>
-      <w:proofErr w:type="spellStart"/>
-      <w:r>
-        <w:rPr>
-          <w:rFonts w:ascii="Calibri" w:hAnsi="Calibri" w:cs="Calibri"/>
-          <w:i/>
-          <w:iCs/>
+        </w:rPr>
+        <w:t xml:space="preserve"> </w:t>
+      </w:r>
+      <w:proofErr w:type="spellStart"/>
+      <w:r>
+        <w:rPr>
+          <w:rFonts w:ascii="Calibri" w:hAnsi="Calibri" w:cs="Calibri"/>
         </w:rPr>
         <w:t>Recoveries</w:t>
       </w:r>
@@ -1983,21 +1829,7 @@
         <w:rPr>
           <w:rFonts w:ascii="Calibri" w:hAnsi="Calibri" w:cs="Calibri"/>
         </w:rPr>
-        <w:t xml:space="preserve">UMAR. (2021a). </w:t>
-      </w:r>
-      <w:r>
-        <w:rPr>
-          <w:rFonts w:ascii="Calibri" w:hAnsi="Calibri" w:cs="Calibri"/>
-          <w:i/>
-          <w:iCs/>
-        </w:rPr>
-        <w:t>Pomladanska napoved gospodarskih gibanj 2021</w:t>
-      </w:r>
-      <w:r>
-        <w:rPr>
-          <w:rFonts w:ascii="Calibri" w:hAnsi="Calibri" w:cs="Calibri"/>
-        </w:rPr>
-        <w:t>. Ljubljana: Urad za makroekonomske analize in razvoj RS. Pridobljeno s https://www.umar.gov.si/fileadmin/user_upload/napovedi/pomlad/pomladanska_2021/Pomladanska_napoved_2021-splet_01.pdf</w:t>
+        <w:t>UMAR. (2021a). Pomladanska napoved gospodarskih gibanj 2021. Ljubljana: Urad za makroekonomske analize in razvoj RS. Pridobljeno s https://www.umar.gov.si/fileadmin/user_upload/napovedi/pomlad/pomladanska_2021/Pomladanska_napoved_2021-splet_01.pdf</w:t>
       </w:r>
     </w:p>
     <w:p>
@@ -2205,7 +2037,7 @@
 
 <file path=word/comments.xml><?xml version="1.0" encoding="utf-8"?>
 <w:comments xmlns:wpc="http://schemas.microsoft.com/office/word/2010/wordprocessingCanvas" xmlns:cx="http://schemas.microsoft.com/office/drawing/2014/chartex" xmlns:cx1="http://schemas.microsoft.com/office/drawing/2015/9/8/chartex" xmlns:cx2="http://schemas.microsoft.com/office/drawing/2015/10/21/chartex" xmlns:cx3="http://schemas.microsoft.com/office/drawing/2016/5/9/chartex" xmlns:cx4="http://schemas.microsoft.com/office/drawing/2016/5/10/chartex" xmlns:cx5="http://schemas.microsoft.com/office/drawing/2016/5/11/chartex" xmlns:cx6="http://schemas.microsoft.com/office/drawing/2016/5/12/chartex" xmlns:cx7="http://schemas.microsoft.com/office/drawing/2016/5/13/chartex" xmlns:cx8="http://schemas.microsoft.com/office/drawing/2016/5/14/chartex" xmlns:mc="http://schemas.openxmlformats.org/markup-compatibility/2006" xmlns:aink="http://schemas.microsoft.com/office/drawing/2016/ink" xmlns:am3d="http://schemas.microsoft.com/office/drawing/2017/model3d" xmlns:o="urn:schemas-microsoft-com:office:office" xmlns:r="http://schemas.openxmlformats.org/officeDocument/2006/relationships" xmlns:m="http://schemas.openxmlformats.org/officeDocument/2006/math" xmlns:v="urn:schemas-microsoft-com:vml" xmlns:wp14="http://schemas.microsoft.com/office/word/2010/wordprocessingDrawing" xmlns:wp="http://schemas.openxmlformats.org/drawingml/2006/wordprocessingDrawing" xmlns:w10="urn:schemas-microsoft-com:office:word" xmlns:w="http://schemas.openxmlformats.org/wordprocessingml/2006/main" xmlns:w14="http://schemas.microsoft.com/office/word/2010/wordml" xmlns:w15="http://schemas.microsoft.com/office/word/2012/wordml" xmlns:w16cid="http://schemas.microsoft.com/office/word/2016/wordml/cid" xmlns:w16se="http://schemas.microsoft.com/office/word/2015/wordml/symex" xmlns:wpg="http://schemas.microsoft.com/office/word/2010/wordprocessingGroup" xmlns:wpi="http://schemas.microsoft.com/office/word/2010/wordprocessingInk" xmlns:wne="http://schemas.microsoft.com/office/word/2006/wordml" xmlns:wps="http://schemas.microsoft.com/office/word/2010/wordprocessingShape" mc:Ignorable="w14 w15 w16se w16cid wp14">
-  <w:comment w:id="0" w:author="Maja Založnik" w:date="2021-08-30T15:36:00Z" w:initials="MZ">
+  <w:comment w:id="1" w:author="Maja Založnik" w:date="2021-08-30T15:36:00Z" w:initials="MZ">
     <w:p>
       <w:pPr>
         <w:pStyle w:val="CommentText"/>
@@ -2645,6 +2477,7 @@
   <w:style w:type="character" w:default="1" w:styleId="DefaultParagraphFont">
     <w:name w:val="Default Paragraph Font"/>
     <w:uiPriority w:val="1"/>
+    <w:semiHidden/>
     <w:unhideWhenUsed/>
   </w:style>
   <w:style w:type="table" w:default="1" w:styleId="TableNormal">

</xml_diff>